<commit_message>
database changes if to be made
</commit_message>
<xml_diff>
--- a/Documents/Report.docx
+++ b/Documents/Report.docx
@@ -1,6 +1,6 @@
 
 <file path=word/document.xml><?xml version="1.0" encoding="utf-8"?>
-<w:document xmlns:wpc="http://schemas.microsoft.com/office/word/2010/wordprocessingCanvas" xmlns:cx="http://schemas.microsoft.com/office/drawing/2014/chartex" xmlns:cx1="http://schemas.microsoft.com/office/drawing/2015/9/8/chartex" xmlns:cx2="http://schemas.microsoft.com/office/drawing/2015/10/21/chartex" xmlns:cx3="http://schemas.microsoft.com/office/drawing/2016/5/9/chartex" xmlns:cx4="http://schemas.microsoft.com/office/drawing/2016/5/10/chartex" xmlns:cx5="http://schemas.microsoft.com/office/drawing/2016/5/11/chartex" xmlns:cx6="http://schemas.microsoft.com/office/drawing/2016/5/12/chartex" xmlns:cx7="http://schemas.microsoft.com/office/drawing/2016/5/13/chartex" xmlns:cx8="http://schemas.microsoft.com/office/drawing/2016/5/14/chartex" xmlns:mc="http://schemas.openxmlformats.org/markup-compatibility/2006" xmlns:aink="http://schemas.microsoft.com/office/drawing/2016/ink" xmlns:am3d="http://schemas.microsoft.com/office/drawing/2017/model3d" xmlns:o="urn:schemas-microsoft-com:office:office" xmlns:r="http://schemas.openxmlformats.org/officeDocument/2006/relationships" xmlns:m="http://schemas.openxmlformats.org/officeDocument/2006/math" xmlns:v="urn:schemas-microsoft-com:vml" xmlns:wp14="http://schemas.microsoft.com/office/word/2010/wordprocessingDrawing" xmlns:wp="http://schemas.openxmlformats.org/drawingml/2006/wordprocessingDrawing" xmlns:w10="urn:schemas-microsoft-com:office:word" xmlns:w="http://schemas.openxmlformats.org/wordprocessingml/2006/main" xmlns:w14="http://schemas.microsoft.com/office/word/2010/wordml" xmlns:w15="http://schemas.microsoft.com/office/word/2012/wordml" xmlns:w16cex="http://schemas.microsoft.com/office/word/2018/wordml/cex" xmlns:w16cid="http://schemas.microsoft.com/office/word/2016/wordml/cid" xmlns:w16="http://schemas.microsoft.com/office/word/2018/wordml" xmlns:w16sdtdh="http://schemas.microsoft.com/office/word/2020/wordml/sdtdatahash" xmlns:w16se="http://schemas.microsoft.com/office/word/2015/wordml/symex" xmlns:wpg="http://schemas.microsoft.com/office/word/2010/wordprocessingGroup" xmlns:wpi="http://schemas.microsoft.com/office/word/2010/wordprocessingInk" xmlns:wne="http://schemas.microsoft.com/office/word/2006/wordml" xmlns:wps="http://schemas.microsoft.com/office/word/2010/wordprocessingShape" mc:Ignorable="w14 w15 w16se w16cid w16 w16cex w16sdtdh wp14">
+<w:document xmlns:wpc="http://schemas.microsoft.com/office/word/2010/wordprocessingCanvas" xmlns:cx="http://schemas.microsoft.com/office/drawing/2014/chartex" xmlns:cx1="http://schemas.microsoft.com/office/drawing/2015/9/8/chartex" xmlns:cx2="http://schemas.microsoft.com/office/drawing/2015/10/21/chartex" xmlns:cx3="http://schemas.microsoft.com/office/drawing/2016/5/9/chartex" xmlns:cx4="http://schemas.microsoft.com/office/drawing/2016/5/10/chartex" xmlns:cx5="http://schemas.microsoft.com/office/drawing/2016/5/11/chartex" xmlns:cx6="http://schemas.microsoft.com/office/drawing/2016/5/12/chartex" xmlns:cx7="http://schemas.microsoft.com/office/drawing/2016/5/13/chartex" xmlns:cx8="http://schemas.microsoft.com/office/drawing/2016/5/14/chartex" xmlns:mc="http://schemas.openxmlformats.org/markup-compatibility/2006" xmlns:aink="http://schemas.microsoft.com/office/drawing/2016/ink" xmlns:am3d="http://schemas.microsoft.com/office/drawing/2017/model3d" xmlns:o="urn:schemas-microsoft-com:office:office" xmlns:oel="http://schemas.microsoft.com/office/2019/extlst" xmlns:r="http://schemas.openxmlformats.org/officeDocument/2006/relationships" xmlns:m="http://schemas.openxmlformats.org/officeDocument/2006/math" xmlns:v="urn:schemas-microsoft-com:vml" xmlns:wp14="http://schemas.microsoft.com/office/word/2010/wordprocessingDrawing" xmlns:wp="http://schemas.openxmlformats.org/drawingml/2006/wordprocessingDrawing" xmlns:w10="urn:schemas-microsoft-com:office:word" xmlns:w="http://schemas.openxmlformats.org/wordprocessingml/2006/main" xmlns:w14="http://schemas.microsoft.com/office/word/2010/wordml" xmlns:w15="http://schemas.microsoft.com/office/word/2012/wordml" xmlns:w16cex="http://schemas.microsoft.com/office/word/2018/wordml/cex" xmlns:w16cid="http://schemas.microsoft.com/office/word/2016/wordml/cid" xmlns:w16="http://schemas.microsoft.com/office/word/2018/wordml" xmlns:w16du="http://schemas.microsoft.com/office/word/2023/wordml/word16du" xmlns:w16sdtdh="http://schemas.microsoft.com/office/word/2020/wordml/sdtdatahash" xmlns:w16sdtfl="http://schemas.microsoft.com/office/word/2024/wordml/sdtformatlock" xmlns:w16se="http://schemas.microsoft.com/office/word/2015/wordml/symex" xmlns:wpg="http://schemas.microsoft.com/office/word/2010/wordprocessingGroup" xmlns:wpi="http://schemas.microsoft.com/office/word/2010/wordprocessingInk" xmlns:wne="http://schemas.microsoft.com/office/word/2006/wordml" xmlns:wps="http://schemas.microsoft.com/office/word/2010/wordprocessingShape" mc:Ignorable="w14 w15 w16se w16cid w16 w16cex w16sdtdh w16sdtfl w16du wp14">
   <w:body>
     <w:p>
       <w:r>
@@ -650,108 +650,63 @@
           <w:sz w:val="22"/>
         </w:rPr>
       </w:pPr>
-      <w:r>
-        <w:rPr>
-          <w:rStyle w:val="Hyperlink"/>
-          <w:noProof/>
-        </w:rPr>
-        <w:fldChar w:fldCharType="begin"/>
-      </w:r>
-      <w:r>
-        <w:rPr>
-          <w:rStyle w:val="Hyperlink"/>
-          <w:noProof/>
-        </w:rPr>
-        <w:instrText xml:space="preserve"> </w:instrText>
-      </w:r>
-      <w:r>
-        <w:rPr>
-          <w:noProof/>
-        </w:rPr>
-        <w:instrText>HYPERLINK \l "_Toc184132965"</w:instrText>
-      </w:r>
-      <w:r>
-        <w:rPr>
-          <w:rStyle w:val="Hyperlink"/>
-          <w:noProof/>
-        </w:rPr>
-        <w:instrText xml:space="preserve"> </w:instrText>
-      </w:r>
-      <w:r>
-        <w:rPr>
-          <w:rStyle w:val="Hyperlink"/>
-          <w:noProof/>
-        </w:rPr>
-      </w:r>
-      <w:r>
-        <w:rPr>
-          <w:rStyle w:val="Hyperlink"/>
-          <w:noProof/>
-        </w:rPr>
-        <w:fldChar w:fldCharType="separate"/>
-      </w:r>
-      <w:r>
-        <w:rPr>
-          <w:rStyle w:val="Hyperlink"/>
-          <w:noProof/>
-        </w:rPr>
-        <w:t>List of Abbreviations</w:t>
-      </w:r>
-      <w:r>
-        <w:rPr>
-          <w:noProof/>
-          <w:webHidden/>
-        </w:rPr>
-        <w:tab/>
-      </w:r>
-      <w:r>
-        <w:rPr>
-          <w:noProof/>
-          <w:webHidden/>
-        </w:rPr>
-        <w:fldChar w:fldCharType="begin"/>
-      </w:r>
-      <w:r>
-        <w:rPr>
-          <w:noProof/>
-          <w:webHidden/>
-        </w:rPr>
-        <w:instrText xml:space="preserve"> PAGEREF _Toc184132965 \h </w:instrText>
-      </w:r>
-      <w:r>
-        <w:rPr>
-          <w:noProof/>
-          <w:webHidden/>
-        </w:rPr>
-      </w:r>
-      <w:r>
-        <w:rPr>
-          <w:noProof/>
-          <w:webHidden/>
-        </w:rPr>
-        <w:fldChar w:fldCharType="separate"/>
-      </w:r>
-      <w:r>
-        <w:rPr>
-          <w:noProof/>
-          <w:webHidden/>
-        </w:rPr>
-        <w:t>viii</w:t>
-      </w:r>
-      <w:r>
-        <w:rPr>
-          <w:noProof/>
-          <w:webHidden/>
-        </w:rPr>
-        <w:fldChar w:fldCharType="end"/>
-      </w:r>
-      <w:r>
-        <w:rPr>
-          <w:rStyle w:val="Hyperlink"/>
-          <w:noProof/>
-        </w:rPr>
-        <w:fldChar w:fldCharType="end"/>
-      </w:r>
+      <w:hyperlink w:anchor="_Toc184132965" w:history="1">
+        <w:r>
+          <w:rPr>
+            <w:rStyle w:val="Hyperlink"/>
+            <w:noProof/>
+          </w:rPr>
+          <w:t>List of Abbreviations</w:t>
+        </w:r>
+        <w:r>
+          <w:rPr>
+            <w:noProof/>
+            <w:webHidden/>
+          </w:rPr>
+          <w:tab/>
+        </w:r>
+        <w:r>
+          <w:rPr>
+            <w:noProof/>
+            <w:webHidden/>
+          </w:rPr>
+          <w:fldChar w:fldCharType="begin"/>
+        </w:r>
+        <w:r>
+          <w:rPr>
+            <w:noProof/>
+            <w:webHidden/>
+          </w:rPr>
+          <w:instrText xml:space="preserve"> PAGEREF _Toc184132965 \h </w:instrText>
+        </w:r>
+        <w:r>
+          <w:rPr>
+            <w:noProof/>
+            <w:webHidden/>
+          </w:rPr>
+        </w:r>
+        <w:r>
+          <w:rPr>
+            <w:noProof/>
+            <w:webHidden/>
+          </w:rPr>
+          <w:fldChar w:fldCharType="separate"/>
+        </w:r>
+        <w:r>
+          <w:rPr>
+            <w:noProof/>
+            <w:webHidden/>
+          </w:rPr>
+          <w:t>viii</w:t>
+        </w:r>
+        <w:r>
+          <w:rPr>
+            <w:noProof/>
+            <w:webHidden/>
+          </w:rPr>
+          <w:fldChar w:fldCharType="end"/>
+        </w:r>
+      </w:hyperlink>
     </w:p>
     <w:p>
       <w:pPr>
@@ -766,108 +721,63 @@
           <w:sz w:val="22"/>
         </w:rPr>
       </w:pPr>
-      <w:r>
-        <w:rPr>
-          <w:rStyle w:val="Hyperlink"/>
-          <w:noProof/>
-        </w:rPr>
-        <w:fldChar w:fldCharType="begin"/>
-      </w:r>
-      <w:r>
-        <w:rPr>
-          <w:rStyle w:val="Hyperlink"/>
-          <w:noProof/>
-        </w:rPr>
-        <w:instrText xml:space="preserve"> </w:instrText>
-      </w:r>
-      <w:r>
-        <w:rPr>
-          <w:noProof/>
-        </w:rPr>
-        <w:instrText>HYPERLINK \l "_Toc184132966"</w:instrText>
-      </w:r>
-      <w:r>
-        <w:rPr>
-          <w:rStyle w:val="Hyperlink"/>
-          <w:noProof/>
-        </w:rPr>
-        <w:instrText xml:space="preserve"> </w:instrText>
-      </w:r>
-      <w:r>
-        <w:rPr>
-          <w:rStyle w:val="Hyperlink"/>
-          <w:noProof/>
-        </w:rPr>
-      </w:r>
-      <w:r>
-        <w:rPr>
-          <w:rStyle w:val="Hyperlink"/>
-          <w:noProof/>
-        </w:rPr>
-        <w:fldChar w:fldCharType="separate"/>
-      </w:r>
-      <w:r>
-        <w:rPr>
-          <w:rStyle w:val="Hyperlink"/>
-          <w:noProof/>
-        </w:rPr>
-        <w:t>Chapter 1: Introduction</w:t>
-      </w:r>
-      <w:r>
-        <w:rPr>
-          <w:noProof/>
-          <w:webHidden/>
-        </w:rPr>
-        <w:tab/>
-      </w:r>
-      <w:r>
-        <w:rPr>
-          <w:noProof/>
-          <w:webHidden/>
-        </w:rPr>
-        <w:fldChar w:fldCharType="begin"/>
-      </w:r>
-      <w:r>
-        <w:rPr>
-          <w:noProof/>
-          <w:webHidden/>
-        </w:rPr>
-        <w:instrText xml:space="preserve"> PAGEREF _Toc184132966 \h </w:instrText>
-      </w:r>
-      <w:r>
-        <w:rPr>
-          <w:noProof/>
-          <w:webHidden/>
-        </w:rPr>
-      </w:r>
-      <w:r>
-        <w:rPr>
-          <w:noProof/>
-          <w:webHidden/>
-        </w:rPr>
-        <w:fldChar w:fldCharType="separate"/>
-      </w:r>
-      <w:r>
-        <w:rPr>
-          <w:noProof/>
-          <w:webHidden/>
-        </w:rPr>
-        <w:t>1</w:t>
-      </w:r>
-      <w:r>
-        <w:rPr>
-          <w:noProof/>
-          <w:webHidden/>
-        </w:rPr>
-        <w:fldChar w:fldCharType="end"/>
-      </w:r>
-      <w:r>
-        <w:rPr>
-          <w:rStyle w:val="Hyperlink"/>
-          <w:noProof/>
-        </w:rPr>
-        <w:fldChar w:fldCharType="end"/>
-      </w:r>
+      <w:hyperlink w:anchor="_Toc184132966" w:history="1">
+        <w:r>
+          <w:rPr>
+            <w:rStyle w:val="Hyperlink"/>
+            <w:noProof/>
+          </w:rPr>
+          <w:t>Chapter 1: Introduction</w:t>
+        </w:r>
+        <w:r>
+          <w:rPr>
+            <w:noProof/>
+            <w:webHidden/>
+          </w:rPr>
+          <w:tab/>
+        </w:r>
+        <w:r>
+          <w:rPr>
+            <w:noProof/>
+            <w:webHidden/>
+          </w:rPr>
+          <w:fldChar w:fldCharType="begin"/>
+        </w:r>
+        <w:r>
+          <w:rPr>
+            <w:noProof/>
+            <w:webHidden/>
+          </w:rPr>
+          <w:instrText xml:space="preserve"> PAGEREF _Toc184132966 \h </w:instrText>
+        </w:r>
+        <w:r>
+          <w:rPr>
+            <w:noProof/>
+            <w:webHidden/>
+          </w:rPr>
+        </w:r>
+        <w:r>
+          <w:rPr>
+            <w:noProof/>
+            <w:webHidden/>
+          </w:rPr>
+          <w:fldChar w:fldCharType="separate"/>
+        </w:r>
+        <w:r>
+          <w:rPr>
+            <w:noProof/>
+            <w:webHidden/>
+          </w:rPr>
+          <w:t>1</w:t>
+        </w:r>
+        <w:r>
+          <w:rPr>
+            <w:noProof/>
+            <w:webHidden/>
+          </w:rPr>
+          <w:fldChar w:fldCharType="end"/>
+        </w:r>
+      </w:hyperlink>
     </w:p>
     <w:p>
       <w:pPr>
@@ -882,123 +792,78 @@
           <w:sz w:val="22"/>
         </w:rPr>
       </w:pPr>
-      <w:r>
-        <w:rPr>
-          <w:rStyle w:val="Hyperlink"/>
-          <w:noProof/>
-        </w:rPr>
-        <w:fldChar w:fldCharType="begin"/>
-      </w:r>
-      <w:r>
-        <w:rPr>
-          <w:rStyle w:val="Hyperlink"/>
-          <w:noProof/>
-        </w:rPr>
-        <w:instrText xml:space="preserve"> </w:instrText>
-      </w:r>
-      <w:r>
-        <w:rPr>
-          <w:noProof/>
-        </w:rPr>
-        <w:instrText>HYPERLINK \l "_Toc184132967"</w:instrText>
-      </w:r>
-      <w:r>
-        <w:rPr>
-          <w:rStyle w:val="Hyperlink"/>
-          <w:noProof/>
-        </w:rPr>
-        <w:instrText xml:space="preserve"> </w:instrText>
-      </w:r>
-      <w:r>
-        <w:rPr>
-          <w:rStyle w:val="Hyperlink"/>
-          <w:noProof/>
-        </w:rPr>
-      </w:r>
-      <w:r>
-        <w:rPr>
-          <w:rStyle w:val="Hyperlink"/>
-          <w:noProof/>
-        </w:rPr>
-        <w:fldChar w:fldCharType="separate"/>
-      </w:r>
-      <w:r>
-        <w:rPr>
-          <w:rStyle w:val="Hyperlink"/>
-          <w:noProof/>
-        </w:rPr>
-        <w:t>1.1.</w:t>
-      </w:r>
-      <w:r>
-        <w:rPr>
-          <w:rFonts w:asciiTheme="minorHAnsi" w:eastAsiaTheme="minorEastAsia" w:hAnsiTheme="minorHAnsi"/>
-          <w:noProof/>
-          <w:sz w:val="22"/>
-        </w:rPr>
-        <w:tab/>
-      </w:r>
-      <w:r>
-        <w:rPr>
-          <w:rStyle w:val="Hyperlink"/>
-          <w:noProof/>
-        </w:rPr>
-        <w:t>Introduction</w:t>
-      </w:r>
-      <w:r>
-        <w:rPr>
-          <w:noProof/>
-          <w:webHidden/>
-        </w:rPr>
-        <w:tab/>
-      </w:r>
-      <w:r>
-        <w:rPr>
-          <w:noProof/>
-          <w:webHidden/>
-        </w:rPr>
-        <w:fldChar w:fldCharType="begin"/>
-      </w:r>
-      <w:r>
-        <w:rPr>
-          <w:noProof/>
-          <w:webHidden/>
-        </w:rPr>
-        <w:instrText xml:space="preserve"> PAGEREF _Toc184132967 \h </w:instrText>
-      </w:r>
-      <w:r>
-        <w:rPr>
-          <w:noProof/>
-          <w:webHidden/>
-        </w:rPr>
-      </w:r>
-      <w:r>
-        <w:rPr>
-          <w:noProof/>
-          <w:webHidden/>
-        </w:rPr>
-        <w:fldChar w:fldCharType="separate"/>
-      </w:r>
-      <w:r>
-        <w:rPr>
-          <w:noProof/>
-          <w:webHidden/>
-        </w:rPr>
-        <w:t>1</w:t>
-      </w:r>
-      <w:r>
-        <w:rPr>
-          <w:noProof/>
-          <w:webHidden/>
-        </w:rPr>
-        <w:fldChar w:fldCharType="end"/>
-      </w:r>
-      <w:r>
-        <w:rPr>
-          <w:rStyle w:val="Hyperlink"/>
-          <w:noProof/>
-        </w:rPr>
-        <w:fldChar w:fldCharType="end"/>
-      </w:r>
+      <w:hyperlink w:anchor="_Toc184132967" w:history="1">
+        <w:r>
+          <w:rPr>
+            <w:rStyle w:val="Hyperlink"/>
+            <w:noProof/>
+          </w:rPr>
+          <w:t>1.1.</w:t>
+        </w:r>
+        <w:r>
+          <w:rPr>
+            <w:rFonts w:asciiTheme="minorHAnsi" w:eastAsiaTheme="minorEastAsia" w:hAnsiTheme="minorHAnsi"/>
+            <w:noProof/>
+            <w:sz w:val="22"/>
+          </w:rPr>
+          <w:tab/>
+        </w:r>
+        <w:r>
+          <w:rPr>
+            <w:rStyle w:val="Hyperlink"/>
+            <w:noProof/>
+          </w:rPr>
+          <w:t>Introduction</w:t>
+        </w:r>
+        <w:r>
+          <w:rPr>
+            <w:noProof/>
+            <w:webHidden/>
+          </w:rPr>
+          <w:tab/>
+        </w:r>
+        <w:r>
+          <w:rPr>
+            <w:noProof/>
+            <w:webHidden/>
+          </w:rPr>
+          <w:fldChar w:fldCharType="begin"/>
+        </w:r>
+        <w:r>
+          <w:rPr>
+            <w:noProof/>
+            <w:webHidden/>
+          </w:rPr>
+          <w:instrText xml:space="preserve"> PAGEREF _Toc184132967 \h </w:instrText>
+        </w:r>
+        <w:r>
+          <w:rPr>
+            <w:noProof/>
+            <w:webHidden/>
+          </w:rPr>
+        </w:r>
+        <w:r>
+          <w:rPr>
+            <w:noProof/>
+            <w:webHidden/>
+          </w:rPr>
+          <w:fldChar w:fldCharType="separate"/>
+        </w:r>
+        <w:r>
+          <w:rPr>
+            <w:noProof/>
+            <w:webHidden/>
+          </w:rPr>
+          <w:t>1</w:t>
+        </w:r>
+        <w:r>
+          <w:rPr>
+            <w:noProof/>
+            <w:webHidden/>
+          </w:rPr>
+          <w:fldChar w:fldCharType="end"/>
+        </w:r>
+      </w:hyperlink>
     </w:p>
     <w:p>
       <w:pPr>
@@ -1013,123 +878,78 @@
           <w:sz w:val="22"/>
         </w:rPr>
       </w:pPr>
-      <w:r>
-        <w:rPr>
-          <w:rStyle w:val="Hyperlink"/>
-          <w:noProof/>
-        </w:rPr>
-        <w:fldChar w:fldCharType="begin"/>
-      </w:r>
-      <w:r>
-        <w:rPr>
-          <w:rStyle w:val="Hyperlink"/>
-          <w:noProof/>
-        </w:rPr>
-        <w:instrText xml:space="preserve"> </w:instrText>
-      </w:r>
-      <w:r>
-        <w:rPr>
-          <w:noProof/>
-        </w:rPr>
-        <w:instrText>HYPERLINK \l "_Toc184132968"</w:instrText>
-      </w:r>
-      <w:r>
-        <w:rPr>
-          <w:rStyle w:val="Hyperlink"/>
-          <w:noProof/>
-        </w:rPr>
-        <w:instrText xml:space="preserve"> </w:instrText>
-      </w:r>
-      <w:r>
-        <w:rPr>
-          <w:rStyle w:val="Hyperlink"/>
-          <w:noProof/>
-        </w:rPr>
-      </w:r>
-      <w:r>
-        <w:rPr>
-          <w:rStyle w:val="Hyperlink"/>
-          <w:noProof/>
-        </w:rPr>
-        <w:fldChar w:fldCharType="separate"/>
-      </w:r>
-      <w:r>
-        <w:rPr>
-          <w:rStyle w:val="Hyperlink"/>
-          <w:noProof/>
-        </w:rPr>
-        <w:t>1.2.</w:t>
-      </w:r>
-      <w:r>
-        <w:rPr>
-          <w:rFonts w:asciiTheme="minorHAnsi" w:eastAsiaTheme="minorEastAsia" w:hAnsiTheme="minorHAnsi"/>
-          <w:noProof/>
-          <w:sz w:val="22"/>
-        </w:rPr>
-        <w:tab/>
-      </w:r>
-      <w:r>
-        <w:rPr>
-          <w:rStyle w:val="Hyperlink"/>
-          <w:noProof/>
-        </w:rPr>
-        <w:t>Problem Statement</w:t>
-      </w:r>
-      <w:r>
-        <w:rPr>
-          <w:noProof/>
-          <w:webHidden/>
-        </w:rPr>
-        <w:tab/>
-      </w:r>
-      <w:r>
-        <w:rPr>
-          <w:noProof/>
-          <w:webHidden/>
-        </w:rPr>
-        <w:fldChar w:fldCharType="begin"/>
-      </w:r>
-      <w:r>
-        <w:rPr>
-          <w:noProof/>
-          <w:webHidden/>
-        </w:rPr>
-        <w:instrText xml:space="preserve"> PAGEREF _Toc184132968 \h </w:instrText>
-      </w:r>
-      <w:r>
-        <w:rPr>
-          <w:noProof/>
-          <w:webHidden/>
-        </w:rPr>
-      </w:r>
-      <w:r>
-        <w:rPr>
-          <w:noProof/>
-          <w:webHidden/>
-        </w:rPr>
-        <w:fldChar w:fldCharType="separate"/>
-      </w:r>
-      <w:r>
-        <w:rPr>
-          <w:noProof/>
-          <w:webHidden/>
-        </w:rPr>
-        <w:t>1</w:t>
-      </w:r>
-      <w:r>
-        <w:rPr>
-          <w:noProof/>
-          <w:webHidden/>
-        </w:rPr>
-        <w:fldChar w:fldCharType="end"/>
-      </w:r>
-      <w:r>
-        <w:rPr>
-          <w:rStyle w:val="Hyperlink"/>
-          <w:noProof/>
-        </w:rPr>
-        <w:fldChar w:fldCharType="end"/>
-      </w:r>
+      <w:hyperlink w:anchor="_Toc184132968" w:history="1">
+        <w:r>
+          <w:rPr>
+            <w:rStyle w:val="Hyperlink"/>
+            <w:noProof/>
+          </w:rPr>
+          <w:t>1.2.</w:t>
+        </w:r>
+        <w:r>
+          <w:rPr>
+            <w:rFonts w:asciiTheme="minorHAnsi" w:eastAsiaTheme="minorEastAsia" w:hAnsiTheme="minorHAnsi"/>
+            <w:noProof/>
+            <w:sz w:val="22"/>
+          </w:rPr>
+          <w:tab/>
+        </w:r>
+        <w:r>
+          <w:rPr>
+            <w:rStyle w:val="Hyperlink"/>
+            <w:noProof/>
+          </w:rPr>
+          <w:t>Problem Statement</w:t>
+        </w:r>
+        <w:r>
+          <w:rPr>
+            <w:noProof/>
+            <w:webHidden/>
+          </w:rPr>
+          <w:tab/>
+        </w:r>
+        <w:r>
+          <w:rPr>
+            <w:noProof/>
+            <w:webHidden/>
+          </w:rPr>
+          <w:fldChar w:fldCharType="begin"/>
+        </w:r>
+        <w:r>
+          <w:rPr>
+            <w:noProof/>
+            <w:webHidden/>
+          </w:rPr>
+          <w:instrText xml:space="preserve"> PAGEREF _Toc184132968 \h </w:instrText>
+        </w:r>
+        <w:r>
+          <w:rPr>
+            <w:noProof/>
+            <w:webHidden/>
+          </w:rPr>
+        </w:r>
+        <w:r>
+          <w:rPr>
+            <w:noProof/>
+            <w:webHidden/>
+          </w:rPr>
+          <w:fldChar w:fldCharType="separate"/>
+        </w:r>
+        <w:r>
+          <w:rPr>
+            <w:noProof/>
+            <w:webHidden/>
+          </w:rPr>
+          <w:t>1</w:t>
+        </w:r>
+        <w:r>
+          <w:rPr>
+            <w:noProof/>
+            <w:webHidden/>
+          </w:rPr>
+          <w:fldChar w:fldCharType="end"/>
+        </w:r>
+      </w:hyperlink>
     </w:p>
     <w:p>
       <w:pPr>
@@ -1144,123 +964,78 @@
           <w:sz w:val="22"/>
         </w:rPr>
       </w:pPr>
-      <w:r>
-        <w:rPr>
-          <w:rStyle w:val="Hyperlink"/>
-          <w:noProof/>
-        </w:rPr>
-        <w:fldChar w:fldCharType="begin"/>
-      </w:r>
-      <w:r>
-        <w:rPr>
-          <w:rStyle w:val="Hyperlink"/>
-          <w:noProof/>
-        </w:rPr>
-        <w:instrText xml:space="preserve"> </w:instrText>
-      </w:r>
-      <w:r>
-        <w:rPr>
-          <w:noProof/>
-        </w:rPr>
-        <w:instrText>HYPERLINK \l "_Toc184132969"</w:instrText>
-      </w:r>
-      <w:r>
-        <w:rPr>
-          <w:rStyle w:val="Hyperlink"/>
-          <w:noProof/>
-        </w:rPr>
-        <w:instrText xml:space="preserve"> </w:instrText>
-      </w:r>
-      <w:r>
-        <w:rPr>
-          <w:rStyle w:val="Hyperlink"/>
-          <w:noProof/>
-        </w:rPr>
-      </w:r>
-      <w:r>
-        <w:rPr>
-          <w:rStyle w:val="Hyperlink"/>
-          <w:noProof/>
-        </w:rPr>
-        <w:fldChar w:fldCharType="separate"/>
-      </w:r>
-      <w:r>
-        <w:rPr>
-          <w:rStyle w:val="Hyperlink"/>
-          <w:noProof/>
-        </w:rPr>
-        <w:t>1.3.</w:t>
-      </w:r>
-      <w:r>
-        <w:rPr>
-          <w:rFonts w:asciiTheme="minorHAnsi" w:eastAsiaTheme="minorEastAsia" w:hAnsiTheme="minorHAnsi"/>
-          <w:noProof/>
-          <w:sz w:val="22"/>
-        </w:rPr>
-        <w:tab/>
-      </w:r>
-      <w:r>
-        <w:rPr>
-          <w:rStyle w:val="Hyperlink"/>
-          <w:noProof/>
-        </w:rPr>
-        <w:t>Objectives</w:t>
-      </w:r>
-      <w:r>
-        <w:rPr>
-          <w:noProof/>
-          <w:webHidden/>
-        </w:rPr>
-        <w:tab/>
-      </w:r>
-      <w:r>
-        <w:rPr>
-          <w:noProof/>
-          <w:webHidden/>
-        </w:rPr>
-        <w:fldChar w:fldCharType="begin"/>
-      </w:r>
-      <w:r>
-        <w:rPr>
-          <w:noProof/>
-          <w:webHidden/>
-        </w:rPr>
-        <w:instrText xml:space="preserve"> PAGEREF _Toc184132969 \h </w:instrText>
-      </w:r>
-      <w:r>
-        <w:rPr>
-          <w:noProof/>
-          <w:webHidden/>
-        </w:rPr>
-      </w:r>
-      <w:r>
-        <w:rPr>
-          <w:noProof/>
-          <w:webHidden/>
-        </w:rPr>
-        <w:fldChar w:fldCharType="separate"/>
-      </w:r>
-      <w:r>
-        <w:rPr>
-          <w:noProof/>
-          <w:webHidden/>
-        </w:rPr>
-        <w:t>1</w:t>
-      </w:r>
-      <w:r>
-        <w:rPr>
-          <w:noProof/>
-          <w:webHidden/>
-        </w:rPr>
-        <w:fldChar w:fldCharType="end"/>
-      </w:r>
-      <w:r>
-        <w:rPr>
-          <w:rStyle w:val="Hyperlink"/>
-          <w:noProof/>
-        </w:rPr>
-        <w:fldChar w:fldCharType="end"/>
-      </w:r>
+      <w:hyperlink w:anchor="_Toc184132969" w:history="1">
+        <w:r>
+          <w:rPr>
+            <w:rStyle w:val="Hyperlink"/>
+            <w:noProof/>
+          </w:rPr>
+          <w:t>1.3.</w:t>
+        </w:r>
+        <w:r>
+          <w:rPr>
+            <w:rFonts w:asciiTheme="minorHAnsi" w:eastAsiaTheme="minorEastAsia" w:hAnsiTheme="minorHAnsi"/>
+            <w:noProof/>
+            <w:sz w:val="22"/>
+          </w:rPr>
+          <w:tab/>
+        </w:r>
+        <w:r>
+          <w:rPr>
+            <w:rStyle w:val="Hyperlink"/>
+            <w:noProof/>
+          </w:rPr>
+          <w:t>Objectives</w:t>
+        </w:r>
+        <w:r>
+          <w:rPr>
+            <w:noProof/>
+            <w:webHidden/>
+          </w:rPr>
+          <w:tab/>
+        </w:r>
+        <w:r>
+          <w:rPr>
+            <w:noProof/>
+            <w:webHidden/>
+          </w:rPr>
+          <w:fldChar w:fldCharType="begin"/>
+        </w:r>
+        <w:r>
+          <w:rPr>
+            <w:noProof/>
+            <w:webHidden/>
+          </w:rPr>
+          <w:instrText xml:space="preserve"> PAGEREF _Toc184132969 \h </w:instrText>
+        </w:r>
+        <w:r>
+          <w:rPr>
+            <w:noProof/>
+            <w:webHidden/>
+          </w:rPr>
+        </w:r>
+        <w:r>
+          <w:rPr>
+            <w:noProof/>
+            <w:webHidden/>
+          </w:rPr>
+          <w:fldChar w:fldCharType="separate"/>
+        </w:r>
+        <w:r>
+          <w:rPr>
+            <w:noProof/>
+            <w:webHidden/>
+          </w:rPr>
+          <w:t>1</w:t>
+        </w:r>
+        <w:r>
+          <w:rPr>
+            <w:noProof/>
+            <w:webHidden/>
+          </w:rPr>
+          <w:fldChar w:fldCharType="end"/>
+        </w:r>
+      </w:hyperlink>
     </w:p>
     <w:p>
       <w:pPr>
@@ -1275,123 +1050,78 @@
           <w:sz w:val="22"/>
         </w:rPr>
       </w:pPr>
-      <w:r>
-        <w:rPr>
-          <w:rStyle w:val="Hyperlink"/>
-          <w:noProof/>
-        </w:rPr>
-        <w:fldChar w:fldCharType="begin"/>
-      </w:r>
-      <w:r>
-        <w:rPr>
-          <w:rStyle w:val="Hyperlink"/>
-          <w:noProof/>
-        </w:rPr>
-        <w:instrText xml:space="preserve"> </w:instrText>
-      </w:r>
-      <w:r>
-        <w:rPr>
-          <w:noProof/>
-        </w:rPr>
-        <w:instrText>HYPERLINK \l "_Toc184132970"</w:instrText>
-      </w:r>
-      <w:r>
-        <w:rPr>
-          <w:rStyle w:val="Hyperlink"/>
-          <w:noProof/>
-        </w:rPr>
-        <w:instrText xml:space="preserve"> </w:instrText>
-      </w:r>
-      <w:r>
-        <w:rPr>
-          <w:rStyle w:val="Hyperlink"/>
-          <w:noProof/>
-        </w:rPr>
-      </w:r>
-      <w:r>
-        <w:rPr>
-          <w:rStyle w:val="Hyperlink"/>
-          <w:noProof/>
-        </w:rPr>
-        <w:fldChar w:fldCharType="separate"/>
-      </w:r>
-      <w:r>
-        <w:rPr>
-          <w:rStyle w:val="Hyperlink"/>
-          <w:noProof/>
-        </w:rPr>
-        <w:t>1.4.</w:t>
-      </w:r>
-      <w:r>
-        <w:rPr>
-          <w:rFonts w:asciiTheme="minorHAnsi" w:eastAsiaTheme="minorEastAsia" w:hAnsiTheme="minorHAnsi"/>
-          <w:noProof/>
-          <w:sz w:val="22"/>
-        </w:rPr>
-        <w:tab/>
-      </w:r>
-      <w:r>
-        <w:rPr>
-          <w:rStyle w:val="Hyperlink"/>
-          <w:noProof/>
-        </w:rPr>
-        <w:t>Scope and Limitation</w:t>
-      </w:r>
-      <w:r>
-        <w:rPr>
-          <w:noProof/>
-          <w:webHidden/>
-        </w:rPr>
-        <w:tab/>
-      </w:r>
-      <w:r>
-        <w:rPr>
-          <w:noProof/>
-          <w:webHidden/>
-        </w:rPr>
-        <w:fldChar w:fldCharType="begin"/>
-      </w:r>
-      <w:r>
-        <w:rPr>
-          <w:noProof/>
-          <w:webHidden/>
-        </w:rPr>
-        <w:instrText xml:space="preserve"> PAGEREF _Toc184132970 \h </w:instrText>
-      </w:r>
-      <w:r>
-        <w:rPr>
-          <w:noProof/>
-          <w:webHidden/>
-        </w:rPr>
-      </w:r>
-      <w:r>
-        <w:rPr>
-          <w:noProof/>
-          <w:webHidden/>
-        </w:rPr>
-        <w:fldChar w:fldCharType="separate"/>
-      </w:r>
-      <w:r>
-        <w:rPr>
-          <w:noProof/>
-          <w:webHidden/>
-        </w:rPr>
-        <w:t>1</w:t>
-      </w:r>
-      <w:r>
-        <w:rPr>
-          <w:noProof/>
-          <w:webHidden/>
-        </w:rPr>
-        <w:fldChar w:fldCharType="end"/>
-      </w:r>
-      <w:r>
-        <w:rPr>
-          <w:rStyle w:val="Hyperlink"/>
-          <w:noProof/>
-        </w:rPr>
-        <w:fldChar w:fldCharType="end"/>
-      </w:r>
+      <w:hyperlink w:anchor="_Toc184132970" w:history="1">
+        <w:r>
+          <w:rPr>
+            <w:rStyle w:val="Hyperlink"/>
+            <w:noProof/>
+          </w:rPr>
+          <w:t>1.4.</w:t>
+        </w:r>
+        <w:r>
+          <w:rPr>
+            <w:rFonts w:asciiTheme="minorHAnsi" w:eastAsiaTheme="minorEastAsia" w:hAnsiTheme="minorHAnsi"/>
+            <w:noProof/>
+            <w:sz w:val="22"/>
+          </w:rPr>
+          <w:tab/>
+        </w:r>
+        <w:r>
+          <w:rPr>
+            <w:rStyle w:val="Hyperlink"/>
+            <w:noProof/>
+          </w:rPr>
+          <w:t>Scope and Limitation</w:t>
+        </w:r>
+        <w:r>
+          <w:rPr>
+            <w:noProof/>
+            <w:webHidden/>
+          </w:rPr>
+          <w:tab/>
+        </w:r>
+        <w:r>
+          <w:rPr>
+            <w:noProof/>
+            <w:webHidden/>
+          </w:rPr>
+          <w:fldChar w:fldCharType="begin"/>
+        </w:r>
+        <w:r>
+          <w:rPr>
+            <w:noProof/>
+            <w:webHidden/>
+          </w:rPr>
+          <w:instrText xml:space="preserve"> PAGEREF _Toc184132970 \h </w:instrText>
+        </w:r>
+        <w:r>
+          <w:rPr>
+            <w:noProof/>
+            <w:webHidden/>
+          </w:rPr>
+        </w:r>
+        <w:r>
+          <w:rPr>
+            <w:noProof/>
+            <w:webHidden/>
+          </w:rPr>
+          <w:fldChar w:fldCharType="separate"/>
+        </w:r>
+        <w:r>
+          <w:rPr>
+            <w:noProof/>
+            <w:webHidden/>
+          </w:rPr>
+          <w:t>1</w:t>
+        </w:r>
+        <w:r>
+          <w:rPr>
+            <w:noProof/>
+            <w:webHidden/>
+          </w:rPr>
+          <w:fldChar w:fldCharType="end"/>
+        </w:r>
+      </w:hyperlink>
     </w:p>
     <w:p>
       <w:pPr>
@@ -1403,108 +1133,63 @@
           <w:noProof/>
         </w:rPr>
       </w:pPr>
-      <w:r>
-        <w:rPr>
-          <w:rStyle w:val="Hyperlink"/>
-          <w:noProof/>
-        </w:rPr>
-        <w:fldChar w:fldCharType="begin"/>
-      </w:r>
-      <w:r>
-        <w:rPr>
-          <w:rStyle w:val="Hyperlink"/>
-          <w:noProof/>
-        </w:rPr>
-        <w:instrText xml:space="preserve"> </w:instrText>
-      </w:r>
-      <w:r>
-        <w:rPr>
-          <w:noProof/>
-        </w:rPr>
-        <w:instrText>HYPERLINK \l "_Toc184132971"</w:instrText>
-      </w:r>
-      <w:r>
-        <w:rPr>
-          <w:rStyle w:val="Hyperlink"/>
-          <w:noProof/>
-        </w:rPr>
-        <w:instrText xml:space="preserve"> </w:instrText>
-      </w:r>
-      <w:r>
-        <w:rPr>
-          <w:rStyle w:val="Hyperlink"/>
-          <w:noProof/>
-        </w:rPr>
-      </w:r>
-      <w:r>
-        <w:rPr>
-          <w:rStyle w:val="Hyperlink"/>
-          <w:noProof/>
-        </w:rPr>
-        <w:fldChar w:fldCharType="separate"/>
-      </w:r>
-      <w:r>
-        <w:rPr>
-          <w:rStyle w:val="Hyperlink"/>
-          <w:noProof/>
-        </w:rPr>
-        <w:t>1.4.1 Scopes</w:t>
-      </w:r>
-      <w:r>
-        <w:rPr>
-          <w:noProof/>
-          <w:webHidden/>
-        </w:rPr>
-        <w:tab/>
-      </w:r>
-      <w:r>
-        <w:rPr>
-          <w:noProof/>
-          <w:webHidden/>
-        </w:rPr>
-        <w:fldChar w:fldCharType="begin"/>
-      </w:r>
-      <w:r>
-        <w:rPr>
-          <w:noProof/>
-          <w:webHidden/>
-        </w:rPr>
-        <w:instrText xml:space="preserve"> PAGEREF _Toc184132971 \h </w:instrText>
-      </w:r>
-      <w:r>
-        <w:rPr>
-          <w:noProof/>
-          <w:webHidden/>
-        </w:rPr>
-      </w:r>
-      <w:r>
-        <w:rPr>
-          <w:noProof/>
-          <w:webHidden/>
-        </w:rPr>
-        <w:fldChar w:fldCharType="separate"/>
-      </w:r>
-      <w:r>
-        <w:rPr>
-          <w:noProof/>
-          <w:webHidden/>
-        </w:rPr>
-        <w:t>1</w:t>
-      </w:r>
-      <w:r>
-        <w:rPr>
-          <w:noProof/>
-          <w:webHidden/>
-        </w:rPr>
-        <w:fldChar w:fldCharType="end"/>
-      </w:r>
-      <w:r>
-        <w:rPr>
-          <w:rStyle w:val="Hyperlink"/>
-          <w:noProof/>
-        </w:rPr>
-        <w:fldChar w:fldCharType="end"/>
-      </w:r>
+      <w:hyperlink w:anchor="_Toc184132971" w:history="1">
+        <w:r>
+          <w:rPr>
+            <w:rStyle w:val="Hyperlink"/>
+            <w:noProof/>
+          </w:rPr>
+          <w:t>1.4.1 Scopes</w:t>
+        </w:r>
+        <w:r>
+          <w:rPr>
+            <w:noProof/>
+            <w:webHidden/>
+          </w:rPr>
+          <w:tab/>
+        </w:r>
+        <w:r>
+          <w:rPr>
+            <w:noProof/>
+            <w:webHidden/>
+          </w:rPr>
+          <w:fldChar w:fldCharType="begin"/>
+        </w:r>
+        <w:r>
+          <w:rPr>
+            <w:noProof/>
+            <w:webHidden/>
+          </w:rPr>
+          <w:instrText xml:space="preserve"> PAGEREF _Toc184132971 \h </w:instrText>
+        </w:r>
+        <w:r>
+          <w:rPr>
+            <w:noProof/>
+            <w:webHidden/>
+          </w:rPr>
+        </w:r>
+        <w:r>
+          <w:rPr>
+            <w:noProof/>
+            <w:webHidden/>
+          </w:rPr>
+          <w:fldChar w:fldCharType="separate"/>
+        </w:r>
+        <w:r>
+          <w:rPr>
+            <w:noProof/>
+            <w:webHidden/>
+          </w:rPr>
+          <w:t>1</w:t>
+        </w:r>
+        <w:r>
+          <w:rPr>
+            <w:noProof/>
+            <w:webHidden/>
+          </w:rPr>
+          <w:fldChar w:fldCharType="end"/>
+        </w:r>
+      </w:hyperlink>
     </w:p>
     <w:p>
       <w:pPr>
@@ -1516,108 +1201,63 @@
           <w:noProof/>
         </w:rPr>
       </w:pPr>
-      <w:r>
-        <w:rPr>
-          <w:rStyle w:val="Hyperlink"/>
-          <w:noProof/>
-        </w:rPr>
-        <w:fldChar w:fldCharType="begin"/>
-      </w:r>
-      <w:r>
-        <w:rPr>
-          <w:rStyle w:val="Hyperlink"/>
-          <w:noProof/>
-        </w:rPr>
-        <w:instrText xml:space="preserve"> </w:instrText>
-      </w:r>
-      <w:r>
-        <w:rPr>
-          <w:noProof/>
-        </w:rPr>
-        <w:instrText>HYPERLINK \l "_Toc184132972"</w:instrText>
-      </w:r>
-      <w:r>
-        <w:rPr>
-          <w:rStyle w:val="Hyperlink"/>
-          <w:noProof/>
-        </w:rPr>
-        <w:instrText xml:space="preserve"> </w:instrText>
-      </w:r>
-      <w:r>
-        <w:rPr>
-          <w:rStyle w:val="Hyperlink"/>
-          <w:noProof/>
-        </w:rPr>
-      </w:r>
-      <w:r>
-        <w:rPr>
-          <w:rStyle w:val="Hyperlink"/>
-          <w:noProof/>
-        </w:rPr>
-        <w:fldChar w:fldCharType="separate"/>
-      </w:r>
-      <w:r>
-        <w:rPr>
-          <w:rStyle w:val="Hyperlink"/>
-          <w:noProof/>
-        </w:rPr>
-        <w:t>1.4.2. Limitations</w:t>
-      </w:r>
-      <w:r>
-        <w:rPr>
-          <w:noProof/>
-          <w:webHidden/>
-        </w:rPr>
-        <w:tab/>
-      </w:r>
-      <w:r>
-        <w:rPr>
-          <w:noProof/>
-          <w:webHidden/>
-        </w:rPr>
-        <w:fldChar w:fldCharType="begin"/>
-      </w:r>
-      <w:r>
-        <w:rPr>
-          <w:noProof/>
-          <w:webHidden/>
-        </w:rPr>
-        <w:instrText xml:space="preserve"> PAGEREF _Toc184132972 \h </w:instrText>
-      </w:r>
-      <w:r>
-        <w:rPr>
-          <w:noProof/>
-          <w:webHidden/>
-        </w:rPr>
-      </w:r>
-      <w:r>
-        <w:rPr>
-          <w:noProof/>
-          <w:webHidden/>
-        </w:rPr>
-        <w:fldChar w:fldCharType="separate"/>
-      </w:r>
-      <w:r>
-        <w:rPr>
-          <w:noProof/>
-          <w:webHidden/>
-        </w:rPr>
-        <w:t>2</w:t>
-      </w:r>
-      <w:r>
-        <w:rPr>
-          <w:noProof/>
-          <w:webHidden/>
-        </w:rPr>
-        <w:fldChar w:fldCharType="end"/>
-      </w:r>
-      <w:r>
-        <w:rPr>
-          <w:rStyle w:val="Hyperlink"/>
-          <w:noProof/>
-        </w:rPr>
-        <w:fldChar w:fldCharType="end"/>
-      </w:r>
+      <w:hyperlink w:anchor="_Toc184132972" w:history="1">
+        <w:r>
+          <w:rPr>
+            <w:rStyle w:val="Hyperlink"/>
+            <w:noProof/>
+          </w:rPr>
+          <w:t>1.4.2. Limitations</w:t>
+        </w:r>
+        <w:r>
+          <w:rPr>
+            <w:noProof/>
+            <w:webHidden/>
+          </w:rPr>
+          <w:tab/>
+        </w:r>
+        <w:r>
+          <w:rPr>
+            <w:noProof/>
+            <w:webHidden/>
+          </w:rPr>
+          <w:fldChar w:fldCharType="begin"/>
+        </w:r>
+        <w:r>
+          <w:rPr>
+            <w:noProof/>
+            <w:webHidden/>
+          </w:rPr>
+          <w:instrText xml:space="preserve"> PAGEREF _Toc184132972 \h </w:instrText>
+        </w:r>
+        <w:r>
+          <w:rPr>
+            <w:noProof/>
+            <w:webHidden/>
+          </w:rPr>
+        </w:r>
+        <w:r>
+          <w:rPr>
+            <w:noProof/>
+            <w:webHidden/>
+          </w:rPr>
+          <w:fldChar w:fldCharType="separate"/>
+        </w:r>
+        <w:r>
+          <w:rPr>
+            <w:noProof/>
+            <w:webHidden/>
+          </w:rPr>
+          <w:t>2</w:t>
+        </w:r>
+        <w:r>
+          <w:rPr>
+            <w:noProof/>
+            <w:webHidden/>
+          </w:rPr>
+          <w:fldChar w:fldCharType="end"/>
+        </w:r>
+      </w:hyperlink>
     </w:p>
     <w:p>
       <w:pPr>
@@ -1632,123 +1272,78 @@
           <w:sz w:val="22"/>
         </w:rPr>
       </w:pPr>
-      <w:r>
-        <w:rPr>
-          <w:rStyle w:val="Hyperlink"/>
-          <w:noProof/>
-        </w:rPr>
-        <w:fldChar w:fldCharType="begin"/>
-      </w:r>
-      <w:r>
-        <w:rPr>
-          <w:rStyle w:val="Hyperlink"/>
-          <w:noProof/>
-        </w:rPr>
-        <w:instrText xml:space="preserve"> </w:instrText>
-      </w:r>
-      <w:r>
-        <w:rPr>
-          <w:noProof/>
-        </w:rPr>
-        <w:instrText>HYPERLINK \l "_Toc184132973"</w:instrText>
-      </w:r>
-      <w:r>
-        <w:rPr>
-          <w:rStyle w:val="Hyperlink"/>
-          <w:noProof/>
-        </w:rPr>
-        <w:instrText xml:space="preserve"> </w:instrText>
-      </w:r>
-      <w:r>
-        <w:rPr>
-          <w:rStyle w:val="Hyperlink"/>
-          <w:noProof/>
-        </w:rPr>
-      </w:r>
-      <w:r>
-        <w:rPr>
-          <w:rStyle w:val="Hyperlink"/>
-          <w:noProof/>
-        </w:rPr>
-        <w:fldChar w:fldCharType="separate"/>
-      </w:r>
-      <w:r>
-        <w:rPr>
-          <w:rStyle w:val="Hyperlink"/>
-          <w:noProof/>
-        </w:rPr>
-        <w:t>1.5.</w:t>
-      </w:r>
-      <w:r>
-        <w:rPr>
-          <w:rFonts w:asciiTheme="minorHAnsi" w:eastAsiaTheme="minorEastAsia" w:hAnsiTheme="minorHAnsi"/>
-          <w:noProof/>
-          <w:sz w:val="22"/>
-        </w:rPr>
-        <w:tab/>
-      </w:r>
-      <w:r>
-        <w:rPr>
-          <w:rStyle w:val="Hyperlink"/>
-          <w:noProof/>
-        </w:rPr>
-        <w:t>Development Methodology</w:t>
-      </w:r>
-      <w:r>
-        <w:rPr>
-          <w:noProof/>
-          <w:webHidden/>
-        </w:rPr>
-        <w:tab/>
-      </w:r>
-      <w:r>
-        <w:rPr>
-          <w:noProof/>
-          <w:webHidden/>
-        </w:rPr>
-        <w:fldChar w:fldCharType="begin"/>
-      </w:r>
-      <w:r>
-        <w:rPr>
-          <w:noProof/>
-          <w:webHidden/>
-        </w:rPr>
-        <w:instrText xml:space="preserve"> PAGEREF _Toc184132973 \h </w:instrText>
-      </w:r>
-      <w:r>
-        <w:rPr>
-          <w:noProof/>
-          <w:webHidden/>
-        </w:rPr>
-      </w:r>
-      <w:r>
-        <w:rPr>
-          <w:noProof/>
-          <w:webHidden/>
-        </w:rPr>
-        <w:fldChar w:fldCharType="separate"/>
-      </w:r>
-      <w:r>
-        <w:rPr>
-          <w:noProof/>
-          <w:webHidden/>
-        </w:rPr>
-        <w:t>2</w:t>
-      </w:r>
-      <w:r>
-        <w:rPr>
-          <w:noProof/>
-          <w:webHidden/>
-        </w:rPr>
-        <w:fldChar w:fldCharType="end"/>
-      </w:r>
-      <w:r>
-        <w:rPr>
-          <w:rStyle w:val="Hyperlink"/>
-          <w:noProof/>
-        </w:rPr>
-        <w:fldChar w:fldCharType="end"/>
-      </w:r>
+      <w:hyperlink w:anchor="_Toc184132973" w:history="1">
+        <w:r>
+          <w:rPr>
+            <w:rStyle w:val="Hyperlink"/>
+            <w:noProof/>
+          </w:rPr>
+          <w:t>1.5.</w:t>
+        </w:r>
+        <w:r>
+          <w:rPr>
+            <w:rFonts w:asciiTheme="minorHAnsi" w:eastAsiaTheme="minorEastAsia" w:hAnsiTheme="minorHAnsi"/>
+            <w:noProof/>
+            <w:sz w:val="22"/>
+          </w:rPr>
+          <w:tab/>
+        </w:r>
+        <w:r>
+          <w:rPr>
+            <w:rStyle w:val="Hyperlink"/>
+            <w:noProof/>
+          </w:rPr>
+          <w:t>Development Methodology</w:t>
+        </w:r>
+        <w:r>
+          <w:rPr>
+            <w:noProof/>
+            <w:webHidden/>
+          </w:rPr>
+          <w:tab/>
+        </w:r>
+        <w:r>
+          <w:rPr>
+            <w:noProof/>
+            <w:webHidden/>
+          </w:rPr>
+          <w:fldChar w:fldCharType="begin"/>
+        </w:r>
+        <w:r>
+          <w:rPr>
+            <w:noProof/>
+            <w:webHidden/>
+          </w:rPr>
+          <w:instrText xml:space="preserve"> PAGEREF _Toc184132973 \h </w:instrText>
+        </w:r>
+        <w:r>
+          <w:rPr>
+            <w:noProof/>
+            <w:webHidden/>
+          </w:rPr>
+        </w:r>
+        <w:r>
+          <w:rPr>
+            <w:noProof/>
+            <w:webHidden/>
+          </w:rPr>
+          <w:fldChar w:fldCharType="separate"/>
+        </w:r>
+        <w:r>
+          <w:rPr>
+            <w:noProof/>
+            <w:webHidden/>
+          </w:rPr>
+          <w:t>2</w:t>
+        </w:r>
+        <w:r>
+          <w:rPr>
+            <w:noProof/>
+            <w:webHidden/>
+          </w:rPr>
+          <w:fldChar w:fldCharType="end"/>
+        </w:r>
+      </w:hyperlink>
     </w:p>
     <w:p>
       <w:pPr>
@@ -1763,123 +1358,78 @@
           <w:sz w:val="22"/>
         </w:rPr>
       </w:pPr>
-      <w:r>
-        <w:rPr>
-          <w:rStyle w:val="Hyperlink"/>
-          <w:noProof/>
-        </w:rPr>
-        <w:fldChar w:fldCharType="begin"/>
-      </w:r>
-      <w:r>
-        <w:rPr>
-          <w:rStyle w:val="Hyperlink"/>
-          <w:noProof/>
-        </w:rPr>
-        <w:instrText xml:space="preserve"> </w:instrText>
-      </w:r>
-      <w:r>
-        <w:rPr>
-          <w:noProof/>
-        </w:rPr>
-        <w:instrText>HYPERLINK \l "_Toc184132974"</w:instrText>
-      </w:r>
-      <w:r>
-        <w:rPr>
-          <w:rStyle w:val="Hyperlink"/>
-          <w:noProof/>
-        </w:rPr>
-        <w:instrText xml:space="preserve"> </w:instrText>
-      </w:r>
-      <w:r>
-        <w:rPr>
-          <w:rStyle w:val="Hyperlink"/>
-          <w:noProof/>
-        </w:rPr>
-      </w:r>
-      <w:r>
-        <w:rPr>
-          <w:rStyle w:val="Hyperlink"/>
-          <w:noProof/>
-        </w:rPr>
-        <w:fldChar w:fldCharType="separate"/>
-      </w:r>
-      <w:r>
-        <w:rPr>
-          <w:rStyle w:val="Hyperlink"/>
-          <w:noProof/>
-        </w:rPr>
-        <w:t>1.6.</w:t>
-      </w:r>
-      <w:r>
-        <w:rPr>
-          <w:rFonts w:asciiTheme="minorHAnsi" w:eastAsiaTheme="minorEastAsia" w:hAnsiTheme="minorHAnsi"/>
-          <w:noProof/>
-          <w:sz w:val="22"/>
-        </w:rPr>
-        <w:tab/>
-      </w:r>
-      <w:r>
-        <w:rPr>
-          <w:rStyle w:val="Hyperlink"/>
-          <w:noProof/>
-        </w:rPr>
-        <w:t>Report Organization</w:t>
-      </w:r>
-      <w:r>
-        <w:rPr>
-          <w:noProof/>
-          <w:webHidden/>
-        </w:rPr>
-        <w:tab/>
-      </w:r>
-      <w:r>
-        <w:rPr>
-          <w:noProof/>
-          <w:webHidden/>
-        </w:rPr>
-        <w:fldChar w:fldCharType="begin"/>
-      </w:r>
-      <w:r>
-        <w:rPr>
-          <w:noProof/>
-          <w:webHidden/>
-        </w:rPr>
-        <w:instrText xml:space="preserve"> PAGEREF _Toc184132974 \h </w:instrText>
-      </w:r>
-      <w:r>
-        <w:rPr>
-          <w:noProof/>
-          <w:webHidden/>
-        </w:rPr>
-      </w:r>
-      <w:r>
-        <w:rPr>
-          <w:noProof/>
-          <w:webHidden/>
-        </w:rPr>
-        <w:fldChar w:fldCharType="separate"/>
-      </w:r>
-      <w:r>
-        <w:rPr>
-          <w:noProof/>
-          <w:webHidden/>
-        </w:rPr>
-        <w:t>2</w:t>
-      </w:r>
-      <w:r>
-        <w:rPr>
-          <w:noProof/>
-          <w:webHidden/>
-        </w:rPr>
-        <w:fldChar w:fldCharType="end"/>
-      </w:r>
-      <w:r>
-        <w:rPr>
-          <w:rStyle w:val="Hyperlink"/>
-          <w:noProof/>
-        </w:rPr>
-        <w:fldChar w:fldCharType="end"/>
-      </w:r>
+      <w:hyperlink w:anchor="_Toc184132974" w:history="1">
+        <w:r>
+          <w:rPr>
+            <w:rStyle w:val="Hyperlink"/>
+            <w:noProof/>
+          </w:rPr>
+          <w:t>1.6.</w:t>
+        </w:r>
+        <w:r>
+          <w:rPr>
+            <w:rFonts w:asciiTheme="minorHAnsi" w:eastAsiaTheme="minorEastAsia" w:hAnsiTheme="minorHAnsi"/>
+            <w:noProof/>
+            <w:sz w:val="22"/>
+          </w:rPr>
+          <w:tab/>
+        </w:r>
+        <w:r>
+          <w:rPr>
+            <w:rStyle w:val="Hyperlink"/>
+            <w:noProof/>
+          </w:rPr>
+          <w:t>Report Organization</w:t>
+        </w:r>
+        <w:r>
+          <w:rPr>
+            <w:noProof/>
+            <w:webHidden/>
+          </w:rPr>
+          <w:tab/>
+        </w:r>
+        <w:r>
+          <w:rPr>
+            <w:noProof/>
+            <w:webHidden/>
+          </w:rPr>
+          <w:fldChar w:fldCharType="begin"/>
+        </w:r>
+        <w:r>
+          <w:rPr>
+            <w:noProof/>
+            <w:webHidden/>
+          </w:rPr>
+          <w:instrText xml:space="preserve"> PAGEREF _Toc184132974 \h </w:instrText>
+        </w:r>
+        <w:r>
+          <w:rPr>
+            <w:noProof/>
+            <w:webHidden/>
+          </w:rPr>
+        </w:r>
+        <w:r>
+          <w:rPr>
+            <w:noProof/>
+            <w:webHidden/>
+          </w:rPr>
+          <w:fldChar w:fldCharType="separate"/>
+        </w:r>
+        <w:r>
+          <w:rPr>
+            <w:noProof/>
+            <w:webHidden/>
+          </w:rPr>
+          <w:t>2</w:t>
+        </w:r>
+        <w:r>
+          <w:rPr>
+            <w:noProof/>
+            <w:webHidden/>
+          </w:rPr>
+          <w:fldChar w:fldCharType="end"/>
+        </w:r>
+      </w:hyperlink>
     </w:p>
     <w:p>
       <w:r>
@@ -1907,26 +1457,16 @@
       <w:bookmarkEnd w:id="5"/>
     </w:p>
     <w:p>
-      <w:r>
-        <w:fldChar w:fldCharType="begin"/>
-      </w:r>
-      <w:r>
-        <w:instrText xml:space="preserve"> TOC \h \z \c "Figure" </w:instrText>
-      </w:r>
-      <w:r>
-        <w:fldChar w:fldCharType="separate"/>
-      </w:r>
-      <w:r>
-        <w:rPr>
-          <w:b/>
-          <w:bCs/>
-          <w:noProof/>
-        </w:rPr>
-        <w:t>No table of figures entries found.</w:t>
-      </w:r>
-      <w:r>
-        <w:fldChar w:fldCharType="end"/>
-      </w:r>
+      <w:fldSimple w:instr=" TOC \h \z \c &quot;Figure&quot; ">
+        <w:r>
+          <w:rPr>
+            <w:b/>
+            <w:bCs/>
+            <w:noProof/>
+          </w:rPr>
+          <w:t>No table of figures entries found.</w:t>
+        </w:r>
+      </w:fldSimple>
     </w:p>
     <w:p/>
     <w:p>
@@ -2031,18 +1571,13 @@
     </w:p>
     <w:p>
       <w:r>
-        <w:t xml:space="preserve">The Steam Game Recommendation </w:t>
-      </w:r>
-      <w:proofErr w:type="gramStart"/>
-      <w:r>
-        <w:t>System</w:t>
-      </w:r>
-      <w:r>
-        <w:t>(</w:t>
-      </w:r>
-      <w:proofErr w:type="gramEnd"/>
-      <w:r>
-        <w:t>SGRS)</w:t>
+        <w:t>The Game Recommendation System</w:t>
+      </w:r>
+      <w:r>
+        <w:t xml:space="preserve"> </w:t>
+      </w:r>
+      <w:r>
+        <w:t>(GRS)</w:t>
       </w:r>
       <w:r>
         <w:t xml:space="preserve"> is a web-based application that primarily focuses on the game enthusiasts out there. With the increase in gaming industry, it has become increasingly difficult for both the players and the game company to keep track of the game preferences of the players. The project mainly focuses on the players part of the dilemma. Often players encounter </w:t>
@@ -2050,11 +1585,9 @@
       <w:r>
         <w:t xml:space="preserve">a hard to make decision; </w:t>
       </w:r>
-      <w:proofErr w:type="spellStart"/>
-      <w:r>
-        <w:t>i.e</w:t>
-      </w:r>
-      <w:proofErr w:type="spellEnd"/>
+      <w:r>
+        <w:t>i.e.</w:t>
+      </w:r>
       <w:r>
         <w:t xml:space="preserve"> Which game should I play? </w:t>
       </w:r>
@@ -2064,7 +1597,7 @@
         <w:t xml:space="preserve">The </w:t>
       </w:r>
       <w:r>
-        <w:t>SGRS</w:t>
+        <w:t>GRS</w:t>
       </w:r>
       <w:r>
         <w:t xml:space="preserve"> aims to help players gain a keen insight on the game’s that match their preferences. The project will allow the user to find games that match the user’s preferences. The user will be able to get a tailored set of game recommendations based on their own custom interests and will also be able to search for genre-specific games. Thus, the project aims to facilitate gamers, game-enthusiasts, and online content creators in making the decision of which games to play.</w:t>
@@ -2089,7 +1622,7 @@
         <w:t xml:space="preserve">The </w:t>
       </w:r>
       <w:r>
-        <w:t>SGRS</w:t>
+        <w:t>GRS</w:t>
       </w:r>
       <w:r>
         <w:t xml:space="preserve"> is mainly aimed to help gamers and potential content creators. While it is convenient for its users it may not be useful for a casual</w:t>
@@ -2150,7 +1683,7 @@
     </w:p>
     <w:p>
       <w:r>
-        <w:t xml:space="preserve">The core objective of the SGRS is to provide a platform where users can find games based on their preferences, making it easier for users to escape the dilemma of having to pay for a game. </w:t>
+        <w:t xml:space="preserve">The core objective of the GRS is to provide a platform where users can find games based on their preferences, making it easier for users to escape the dilemma of having to pay for a game. </w:t>
       </w:r>
     </w:p>
     <w:p>
@@ -2218,7 +1751,6 @@
         </w:numPr>
       </w:pPr>
       <w:r>
-        <w:lastRenderedPageBreak/>
         <w:t xml:space="preserve"> </w:t>
       </w:r>
       <w:r>
@@ -2234,6 +1766,7 @@
         </w:numPr>
       </w:pPr>
       <w:r>
+        <w:lastRenderedPageBreak/>
         <w:t>Description Based Recommendation: User will be able to get recommendation based on description of game.</w:t>
       </w:r>
     </w:p>
@@ -2384,7 +1917,7 @@
 </file>
 
 <file path=word/endnotes.xml><?xml version="1.0" encoding="utf-8"?>
-<w:endnotes xmlns:wpc="http://schemas.microsoft.com/office/word/2010/wordprocessingCanvas" xmlns:cx="http://schemas.microsoft.com/office/drawing/2014/chartex" xmlns:cx1="http://schemas.microsoft.com/office/drawing/2015/9/8/chartex" xmlns:cx2="http://schemas.microsoft.com/office/drawing/2015/10/21/chartex" xmlns:cx3="http://schemas.microsoft.com/office/drawing/2016/5/9/chartex" xmlns:cx4="http://schemas.microsoft.com/office/drawing/2016/5/10/chartex" xmlns:cx5="http://schemas.microsoft.com/office/drawing/2016/5/11/chartex" xmlns:cx6="http://schemas.microsoft.com/office/drawing/2016/5/12/chartex" xmlns:cx7="http://schemas.microsoft.com/office/drawing/2016/5/13/chartex" xmlns:cx8="http://schemas.microsoft.com/office/drawing/2016/5/14/chartex" xmlns:mc="http://schemas.openxmlformats.org/markup-compatibility/2006" xmlns:aink="http://schemas.microsoft.com/office/drawing/2016/ink" xmlns:am3d="http://schemas.microsoft.com/office/drawing/2017/model3d" xmlns:o="urn:schemas-microsoft-com:office:office" xmlns:r="http://schemas.openxmlformats.org/officeDocument/2006/relationships" xmlns:m="http://schemas.openxmlformats.org/officeDocument/2006/math" xmlns:v="urn:schemas-microsoft-com:vml" xmlns:wp14="http://schemas.microsoft.com/office/word/2010/wordprocessingDrawing" xmlns:wp="http://schemas.openxmlformats.org/drawingml/2006/wordprocessingDrawing" xmlns:w10="urn:schemas-microsoft-com:office:word" xmlns:w="http://schemas.openxmlformats.org/wordprocessingml/2006/main" xmlns:w14="http://schemas.microsoft.com/office/word/2010/wordml" xmlns:w15="http://schemas.microsoft.com/office/word/2012/wordml" xmlns:w16cex="http://schemas.microsoft.com/office/word/2018/wordml/cex" xmlns:w16cid="http://schemas.microsoft.com/office/word/2016/wordml/cid" xmlns:w16="http://schemas.microsoft.com/office/word/2018/wordml" xmlns:w16sdtdh="http://schemas.microsoft.com/office/word/2020/wordml/sdtdatahash" xmlns:w16se="http://schemas.microsoft.com/office/word/2015/wordml/symex" xmlns:wpg="http://schemas.microsoft.com/office/word/2010/wordprocessingGroup" xmlns:wpi="http://schemas.microsoft.com/office/word/2010/wordprocessingInk" xmlns:wne="http://schemas.microsoft.com/office/word/2006/wordml" xmlns:wps="http://schemas.microsoft.com/office/word/2010/wordprocessingShape" mc:Ignorable="w14 w15 w16se w16cid w16 w16cex w16sdtdh wp14">
+<w:endnotes xmlns:wpc="http://schemas.microsoft.com/office/word/2010/wordprocessingCanvas" xmlns:cx="http://schemas.microsoft.com/office/drawing/2014/chartex" xmlns:cx1="http://schemas.microsoft.com/office/drawing/2015/9/8/chartex" xmlns:cx2="http://schemas.microsoft.com/office/drawing/2015/10/21/chartex" xmlns:cx3="http://schemas.microsoft.com/office/drawing/2016/5/9/chartex" xmlns:cx4="http://schemas.microsoft.com/office/drawing/2016/5/10/chartex" xmlns:cx5="http://schemas.microsoft.com/office/drawing/2016/5/11/chartex" xmlns:cx6="http://schemas.microsoft.com/office/drawing/2016/5/12/chartex" xmlns:cx7="http://schemas.microsoft.com/office/drawing/2016/5/13/chartex" xmlns:cx8="http://schemas.microsoft.com/office/drawing/2016/5/14/chartex" xmlns:mc="http://schemas.openxmlformats.org/markup-compatibility/2006" xmlns:aink="http://schemas.microsoft.com/office/drawing/2016/ink" xmlns:am3d="http://schemas.microsoft.com/office/drawing/2017/model3d" xmlns:o="urn:schemas-microsoft-com:office:office" xmlns:oel="http://schemas.microsoft.com/office/2019/extlst" xmlns:r="http://schemas.openxmlformats.org/officeDocument/2006/relationships" xmlns:m="http://schemas.openxmlformats.org/officeDocument/2006/math" xmlns:v="urn:schemas-microsoft-com:vml" xmlns:wp14="http://schemas.microsoft.com/office/word/2010/wordprocessingDrawing" xmlns:wp="http://schemas.openxmlformats.org/drawingml/2006/wordprocessingDrawing" xmlns:w10="urn:schemas-microsoft-com:office:word" xmlns:w="http://schemas.openxmlformats.org/wordprocessingml/2006/main" xmlns:w14="http://schemas.microsoft.com/office/word/2010/wordml" xmlns:w15="http://schemas.microsoft.com/office/word/2012/wordml" xmlns:w16cex="http://schemas.microsoft.com/office/word/2018/wordml/cex" xmlns:w16cid="http://schemas.microsoft.com/office/word/2016/wordml/cid" xmlns:w16="http://schemas.microsoft.com/office/word/2018/wordml" xmlns:w16du="http://schemas.microsoft.com/office/word/2023/wordml/word16du" xmlns:w16sdtdh="http://schemas.microsoft.com/office/word/2020/wordml/sdtdatahash" xmlns:w16sdtfl="http://schemas.microsoft.com/office/word/2024/wordml/sdtformatlock" xmlns:w16se="http://schemas.microsoft.com/office/word/2015/wordml/symex" xmlns:wpg="http://schemas.microsoft.com/office/word/2010/wordprocessingGroup" xmlns:wpi="http://schemas.microsoft.com/office/word/2010/wordprocessingInk" xmlns:wne="http://schemas.microsoft.com/office/word/2006/wordml" xmlns:wps="http://schemas.microsoft.com/office/word/2010/wordprocessingShape" mc:Ignorable="w14 w15 w16se w16cid w16 w16cex w16sdtdh w16sdtfl w16du wp14">
   <w:endnote w:type="separator" w:id="-1">
     <w:p>
       <w:pPr>
@@ -2409,7 +1942,7 @@
 </file>
 
 <file path=word/footer1.xml><?xml version="1.0" encoding="utf-8"?>
-<w:ftr xmlns:wpc="http://schemas.microsoft.com/office/word/2010/wordprocessingCanvas" xmlns:cx="http://schemas.microsoft.com/office/drawing/2014/chartex" xmlns:cx1="http://schemas.microsoft.com/office/drawing/2015/9/8/chartex" xmlns:cx2="http://schemas.microsoft.com/office/drawing/2015/10/21/chartex" xmlns:cx3="http://schemas.microsoft.com/office/drawing/2016/5/9/chartex" xmlns:cx4="http://schemas.microsoft.com/office/drawing/2016/5/10/chartex" xmlns:cx5="http://schemas.microsoft.com/office/drawing/2016/5/11/chartex" xmlns:cx6="http://schemas.microsoft.com/office/drawing/2016/5/12/chartex" xmlns:cx7="http://schemas.microsoft.com/office/drawing/2016/5/13/chartex" xmlns:cx8="http://schemas.microsoft.com/office/drawing/2016/5/14/chartex" xmlns:mc="http://schemas.openxmlformats.org/markup-compatibility/2006" xmlns:aink="http://schemas.microsoft.com/office/drawing/2016/ink" xmlns:am3d="http://schemas.microsoft.com/office/drawing/2017/model3d" xmlns:o="urn:schemas-microsoft-com:office:office" xmlns:r="http://schemas.openxmlformats.org/officeDocument/2006/relationships" xmlns:m="http://schemas.openxmlformats.org/officeDocument/2006/math" xmlns:v="urn:schemas-microsoft-com:vml" xmlns:wp14="http://schemas.microsoft.com/office/word/2010/wordprocessingDrawing" xmlns:wp="http://schemas.openxmlformats.org/drawingml/2006/wordprocessingDrawing" xmlns:w10="urn:schemas-microsoft-com:office:word" xmlns:w="http://schemas.openxmlformats.org/wordprocessingml/2006/main" xmlns:w14="http://schemas.microsoft.com/office/word/2010/wordml" xmlns:w15="http://schemas.microsoft.com/office/word/2012/wordml" xmlns:w16cex="http://schemas.microsoft.com/office/word/2018/wordml/cex" xmlns:w16cid="http://schemas.microsoft.com/office/word/2016/wordml/cid" xmlns:w16="http://schemas.microsoft.com/office/word/2018/wordml" xmlns:w16sdtdh="http://schemas.microsoft.com/office/word/2020/wordml/sdtdatahash" xmlns:w16se="http://schemas.microsoft.com/office/word/2015/wordml/symex" xmlns:wpg="http://schemas.microsoft.com/office/word/2010/wordprocessingGroup" xmlns:wpi="http://schemas.microsoft.com/office/word/2010/wordprocessingInk" xmlns:wne="http://schemas.microsoft.com/office/word/2006/wordml" xmlns:wps="http://schemas.microsoft.com/office/word/2010/wordprocessingShape" mc:Ignorable="w14 w15 w16se w16cid w16 w16cex w16sdtdh wp14">
+<w:ftr xmlns:wpc="http://schemas.microsoft.com/office/word/2010/wordprocessingCanvas" xmlns:cx="http://schemas.microsoft.com/office/drawing/2014/chartex" xmlns:cx1="http://schemas.microsoft.com/office/drawing/2015/9/8/chartex" xmlns:cx2="http://schemas.microsoft.com/office/drawing/2015/10/21/chartex" xmlns:cx3="http://schemas.microsoft.com/office/drawing/2016/5/9/chartex" xmlns:cx4="http://schemas.microsoft.com/office/drawing/2016/5/10/chartex" xmlns:cx5="http://schemas.microsoft.com/office/drawing/2016/5/11/chartex" xmlns:cx6="http://schemas.microsoft.com/office/drawing/2016/5/12/chartex" xmlns:cx7="http://schemas.microsoft.com/office/drawing/2016/5/13/chartex" xmlns:cx8="http://schemas.microsoft.com/office/drawing/2016/5/14/chartex" xmlns:mc="http://schemas.openxmlformats.org/markup-compatibility/2006" xmlns:aink="http://schemas.microsoft.com/office/drawing/2016/ink" xmlns:am3d="http://schemas.microsoft.com/office/drawing/2017/model3d" xmlns:o="urn:schemas-microsoft-com:office:office" xmlns:oel="http://schemas.microsoft.com/office/2019/extlst" xmlns:r="http://schemas.openxmlformats.org/officeDocument/2006/relationships" xmlns:m="http://schemas.openxmlformats.org/officeDocument/2006/math" xmlns:v="urn:schemas-microsoft-com:vml" xmlns:wp14="http://schemas.microsoft.com/office/word/2010/wordprocessingDrawing" xmlns:wp="http://schemas.openxmlformats.org/drawingml/2006/wordprocessingDrawing" xmlns:w10="urn:schemas-microsoft-com:office:word" xmlns:w="http://schemas.openxmlformats.org/wordprocessingml/2006/main" xmlns:w14="http://schemas.microsoft.com/office/word/2010/wordml" xmlns:w15="http://schemas.microsoft.com/office/word/2012/wordml" xmlns:w16cex="http://schemas.microsoft.com/office/word/2018/wordml/cex" xmlns:w16cid="http://schemas.microsoft.com/office/word/2016/wordml/cid" xmlns:w16="http://schemas.microsoft.com/office/word/2018/wordml" xmlns:w16du="http://schemas.microsoft.com/office/word/2023/wordml/word16du" xmlns:w16sdtdh="http://schemas.microsoft.com/office/word/2020/wordml/sdtdatahash" xmlns:w16sdtfl="http://schemas.microsoft.com/office/word/2024/wordml/sdtformatlock" xmlns:w16se="http://schemas.microsoft.com/office/word/2015/wordml/symex" xmlns:wpg="http://schemas.microsoft.com/office/word/2010/wordprocessingGroup" xmlns:wpi="http://schemas.microsoft.com/office/word/2010/wordprocessingInk" xmlns:wne="http://schemas.microsoft.com/office/word/2006/wordml" xmlns:wps="http://schemas.microsoft.com/office/word/2010/wordprocessingShape" mc:Ignorable="w14 w15 w16se w16cid w16 w16cex w16sdtdh w16sdtfl w16du wp14">
   <w:p>
     <w:pPr>
       <w:pStyle w:val="Footer"/>
@@ -2424,7 +1957,7 @@
 </file>
 
 <file path=word/footer2.xml><?xml version="1.0" encoding="utf-8"?>
-<w:ftr xmlns:wpc="http://schemas.microsoft.com/office/word/2010/wordprocessingCanvas" xmlns:cx="http://schemas.microsoft.com/office/drawing/2014/chartex" xmlns:cx1="http://schemas.microsoft.com/office/drawing/2015/9/8/chartex" xmlns:cx2="http://schemas.microsoft.com/office/drawing/2015/10/21/chartex" xmlns:cx3="http://schemas.microsoft.com/office/drawing/2016/5/9/chartex" xmlns:cx4="http://schemas.microsoft.com/office/drawing/2016/5/10/chartex" xmlns:cx5="http://schemas.microsoft.com/office/drawing/2016/5/11/chartex" xmlns:cx6="http://schemas.microsoft.com/office/drawing/2016/5/12/chartex" xmlns:cx7="http://schemas.microsoft.com/office/drawing/2016/5/13/chartex" xmlns:cx8="http://schemas.microsoft.com/office/drawing/2016/5/14/chartex" xmlns:mc="http://schemas.openxmlformats.org/markup-compatibility/2006" xmlns:aink="http://schemas.microsoft.com/office/drawing/2016/ink" xmlns:am3d="http://schemas.microsoft.com/office/drawing/2017/model3d" xmlns:o="urn:schemas-microsoft-com:office:office" xmlns:r="http://schemas.openxmlformats.org/officeDocument/2006/relationships" xmlns:m="http://schemas.openxmlformats.org/officeDocument/2006/math" xmlns:v="urn:schemas-microsoft-com:vml" xmlns:wp14="http://schemas.microsoft.com/office/word/2010/wordprocessingDrawing" xmlns:wp="http://schemas.openxmlformats.org/drawingml/2006/wordprocessingDrawing" xmlns:w10="urn:schemas-microsoft-com:office:word" xmlns:w="http://schemas.openxmlformats.org/wordprocessingml/2006/main" xmlns:w14="http://schemas.microsoft.com/office/word/2010/wordml" xmlns:w15="http://schemas.microsoft.com/office/word/2012/wordml" xmlns:w16cex="http://schemas.microsoft.com/office/word/2018/wordml/cex" xmlns:w16cid="http://schemas.microsoft.com/office/word/2016/wordml/cid" xmlns:w16="http://schemas.microsoft.com/office/word/2018/wordml" xmlns:w16sdtdh="http://schemas.microsoft.com/office/word/2020/wordml/sdtdatahash" xmlns:w16se="http://schemas.microsoft.com/office/word/2015/wordml/symex" xmlns:wpg="http://schemas.microsoft.com/office/word/2010/wordprocessingGroup" xmlns:wpi="http://schemas.microsoft.com/office/word/2010/wordprocessingInk" xmlns:wne="http://schemas.microsoft.com/office/word/2006/wordml" xmlns:wps="http://schemas.microsoft.com/office/word/2010/wordprocessingShape" mc:Ignorable="w14 w15 w16se w16cid w16 w16cex w16sdtdh wp14">
+<w:ftr xmlns:wpc="http://schemas.microsoft.com/office/word/2010/wordprocessingCanvas" xmlns:cx="http://schemas.microsoft.com/office/drawing/2014/chartex" xmlns:cx1="http://schemas.microsoft.com/office/drawing/2015/9/8/chartex" xmlns:cx2="http://schemas.microsoft.com/office/drawing/2015/10/21/chartex" xmlns:cx3="http://schemas.microsoft.com/office/drawing/2016/5/9/chartex" xmlns:cx4="http://schemas.microsoft.com/office/drawing/2016/5/10/chartex" xmlns:cx5="http://schemas.microsoft.com/office/drawing/2016/5/11/chartex" xmlns:cx6="http://schemas.microsoft.com/office/drawing/2016/5/12/chartex" xmlns:cx7="http://schemas.microsoft.com/office/drawing/2016/5/13/chartex" xmlns:cx8="http://schemas.microsoft.com/office/drawing/2016/5/14/chartex" xmlns:mc="http://schemas.openxmlformats.org/markup-compatibility/2006" xmlns:aink="http://schemas.microsoft.com/office/drawing/2016/ink" xmlns:am3d="http://schemas.microsoft.com/office/drawing/2017/model3d" xmlns:o="urn:schemas-microsoft-com:office:office" xmlns:oel="http://schemas.microsoft.com/office/2019/extlst" xmlns:r="http://schemas.openxmlformats.org/officeDocument/2006/relationships" xmlns:m="http://schemas.openxmlformats.org/officeDocument/2006/math" xmlns:v="urn:schemas-microsoft-com:vml" xmlns:wp14="http://schemas.microsoft.com/office/word/2010/wordprocessingDrawing" xmlns:wp="http://schemas.openxmlformats.org/drawingml/2006/wordprocessingDrawing" xmlns:w10="urn:schemas-microsoft-com:office:word" xmlns:w="http://schemas.openxmlformats.org/wordprocessingml/2006/main" xmlns:w14="http://schemas.microsoft.com/office/word/2010/wordml" xmlns:w15="http://schemas.microsoft.com/office/word/2012/wordml" xmlns:w16cex="http://schemas.microsoft.com/office/word/2018/wordml/cex" xmlns:w16cid="http://schemas.microsoft.com/office/word/2016/wordml/cid" xmlns:w16="http://schemas.microsoft.com/office/word/2018/wordml" xmlns:w16du="http://schemas.microsoft.com/office/word/2023/wordml/word16du" xmlns:w16sdtdh="http://schemas.microsoft.com/office/word/2020/wordml/sdtdatahash" xmlns:w16sdtfl="http://schemas.microsoft.com/office/word/2024/wordml/sdtformatlock" xmlns:w16se="http://schemas.microsoft.com/office/word/2015/wordml/symex" xmlns:wpg="http://schemas.microsoft.com/office/word/2010/wordprocessingGroup" xmlns:wpi="http://schemas.microsoft.com/office/word/2010/wordprocessingInk" xmlns:wne="http://schemas.microsoft.com/office/word/2006/wordml" xmlns:wps="http://schemas.microsoft.com/office/word/2010/wordprocessingShape" mc:Ignorable="w14 w15 w16se w16cid w16 w16cex w16sdtdh w16sdtfl w16du wp14">
   <w:sdt>
     <w:sdtPr>
       <w:id w:val="-399672750"/>
@@ -2477,7 +2010,7 @@
 </file>
 
 <file path=word/footnotes.xml><?xml version="1.0" encoding="utf-8"?>
-<w:footnotes xmlns:wpc="http://schemas.microsoft.com/office/word/2010/wordprocessingCanvas" xmlns:cx="http://schemas.microsoft.com/office/drawing/2014/chartex" xmlns:cx1="http://schemas.microsoft.com/office/drawing/2015/9/8/chartex" xmlns:cx2="http://schemas.microsoft.com/office/drawing/2015/10/21/chartex" xmlns:cx3="http://schemas.microsoft.com/office/drawing/2016/5/9/chartex" xmlns:cx4="http://schemas.microsoft.com/office/drawing/2016/5/10/chartex" xmlns:cx5="http://schemas.microsoft.com/office/drawing/2016/5/11/chartex" xmlns:cx6="http://schemas.microsoft.com/office/drawing/2016/5/12/chartex" xmlns:cx7="http://schemas.microsoft.com/office/drawing/2016/5/13/chartex" xmlns:cx8="http://schemas.microsoft.com/office/drawing/2016/5/14/chartex" xmlns:mc="http://schemas.openxmlformats.org/markup-compatibility/2006" xmlns:aink="http://schemas.microsoft.com/office/drawing/2016/ink" xmlns:am3d="http://schemas.microsoft.com/office/drawing/2017/model3d" xmlns:o="urn:schemas-microsoft-com:office:office" xmlns:r="http://schemas.openxmlformats.org/officeDocument/2006/relationships" xmlns:m="http://schemas.openxmlformats.org/officeDocument/2006/math" xmlns:v="urn:schemas-microsoft-com:vml" xmlns:wp14="http://schemas.microsoft.com/office/word/2010/wordprocessingDrawing" xmlns:wp="http://schemas.openxmlformats.org/drawingml/2006/wordprocessingDrawing" xmlns:w10="urn:schemas-microsoft-com:office:word" xmlns:w="http://schemas.openxmlformats.org/wordprocessingml/2006/main" xmlns:w14="http://schemas.microsoft.com/office/word/2010/wordml" xmlns:w15="http://schemas.microsoft.com/office/word/2012/wordml" xmlns:w16cex="http://schemas.microsoft.com/office/word/2018/wordml/cex" xmlns:w16cid="http://schemas.microsoft.com/office/word/2016/wordml/cid" xmlns:w16="http://schemas.microsoft.com/office/word/2018/wordml" xmlns:w16sdtdh="http://schemas.microsoft.com/office/word/2020/wordml/sdtdatahash" xmlns:w16se="http://schemas.microsoft.com/office/word/2015/wordml/symex" xmlns:wpg="http://schemas.microsoft.com/office/word/2010/wordprocessingGroup" xmlns:wpi="http://schemas.microsoft.com/office/word/2010/wordprocessingInk" xmlns:wne="http://schemas.microsoft.com/office/word/2006/wordml" xmlns:wps="http://schemas.microsoft.com/office/word/2010/wordprocessingShape" mc:Ignorable="w14 w15 w16se w16cid w16 w16cex w16sdtdh wp14">
+<w:footnotes xmlns:wpc="http://schemas.microsoft.com/office/word/2010/wordprocessingCanvas" xmlns:cx="http://schemas.microsoft.com/office/drawing/2014/chartex" xmlns:cx1="http://schemas.microsoft.com/office/drawing/2015/9/8/chartex" xmlns:cx2="http://schemas.microsoft.com/office/drawing/2015/10/21/chartex" xmlns:cx3="http://schemas.microsoft.com/office/drawing/2016/5/9/chartex" xmlns:cx4="http://schemas.microsoft.com/office/drawing/2016/5/10/chartex" xmlns:cx5="http://schemas.microsoft.com/office/drawing/2016/5/11/chartex" xmlns:cx6="http://schemas.microsoft.com/office/drawing/2016/5/12/chartex" xmlns:cx7="http://schemas.microsoft.com/office/drawing/2016/5/13/chartex" xmlns:cx8="http://schemas.microsoft.com/office/drawing/2016/5/14/chartex" xmlns:mc="http://schemas.openxmlformats.org/markup-compatibility/2006" xmlns:aink="http://schemas.microsoft.com/office/drawing/2016/ink" xmlns:am3d="http://schemas.microsoft.com/office/drawing/2017/model3d" xmlns:o="urn:schemas-microsoft-com:office:office" xmlns:oel="http://schemas.microsoft.com/office/2019/extlst" xmlns:r="http://schemas.openxmlformats.org/officeDocument/2006/relationships" xmlns:m="http://schemas.openxmlformats.org/officeDocument/2006/math" xmlns:v="urn:schemas-microsoft-com:vml" xmlns:wp14="http://schemas.microsoft.com/office/word/2010/wordprocessingDrawing" xmlns:wp="http://schemas.openxmlformats.org/drawingml/2006/wordprocessingDrawing" xmlns:w10="urn:schemas-microsoft-com:office:word" xmlns:w="http://schemas.openxmlformats.org/wordprocessingml/2006/main" xmlns:w14="http://schemas.microsoft.com/office/word/2010/wordml" xmlns:w15="http://schemas.microsoft.com/office/word/2012/wordml" xmlns:w16cex="http://schemas.microsoft.com/office/word/2018/wordml/cex" xmlns:w16cid="http://schemas.microsoft.com/office/word/2016/wordml/cid" xmlns:w16="http://schemas.microsoft.com/office/word/2018/wordml" xmlns:w16du="http://schemas.microsoft.com/office/word/2023/wordml/word16du" xmlns:w16sdtdh="http://schemas.microsoft.com/office/word/2020/wordml/sdtdatahash" xmlns:w16sdtfl="http://schemas.microsoft.com/office/word/2024/wordml/sdtformatlock" xmlns:w16se="http://schemas.microsoft.com/office/word/2015/wordml/symex" xmlns:wpg="http://schemas.microsoft.com/office/word/2010/wordprocessingGroup" xmlns:wpi="http://schemas.microsoft.com/office/word/2010/wordprocessingInk" xmlns:wne="http://schemas.microsoft.com/office/word/2006/wordml" xmlns:wps="http://schemas.microsoft.com/office/word/2010/wordprocessingShape" mc:Ignorable="w14 w15 w16se w16cid w16 w16cex w16sdtdh w16sdtfl w16du wp14">
   <w:footnote w:type="separator" w:id="-1">
     <w:p>
       <w:pPr>
@@ -2502,7 +2035,7 @@
 </file>
 
 <file path=word/numbering.xml><?xml version="1.0" encoding="utf-8"?>
-<w:numbering xmlns:wpc="http://schemas.microsoft.com/office/word/2010/wordprocessingCanvas" xmlns:cx="http://schemas.microsoft.com/office/drawing/2014/chartex" xmlns:cx1="http://schemas.microsoft.com/office/drawing/2015/9/8/chartex" xmlns:cx2="http://schemas.microsoft.com/office/drawing/2015/10/21/chartex" xmlns:cx3="http://schemas.microsoft.com/office/drawing/2016/5/9/chartex" xmlns:cx4="http://schemas.microsoft.com/office/drawing/2016/5/10/chartex" xmlns:cx5="http://schemas.microsoft.com/office/drawing/2016/5/11/chartex" xmlns:cx6="http://schemas.microsoft.com/office/drawing/2016/5/12/chartex" xmlns:cx7="http://schemas.microsoft.com/office/drawing/2016/5/13/chartex" xmlns:cx8="http://schemas.microsoft.com/office/drawing/2016/5/14/chartex" xmlns:mc="http://schemas.openxmlformats.org/markup-compatibility/2006" xmlns:aink="http://schemas.microsoft.com/office/drawing/2016/ink" xmlns:am3d="http://schemas.microsoft.com/office/drawing/2017/model3d" xmlns:o="urn:schemas-microsoft-com:office:office" xmlns:r="http://schemas.openxmlformats.org/officeDocument/2006/relationships" xmlns:m="http://schemas.openxmlformats.org/officeDocument/2006/math" xmlns:v="urn:schemas-microsoft-com:vml" xmlns:wp14="http://schemas.microsoft.com/office/word/2010/wordprocessingDrawing" xmlns:wp="http://schemas.openxmlformats.org/drawingml/2006/wordprocessingDrawing" xmlns:w10="urn:schemas-microsoft-com:office:word" xmlns:w="http://schemas.openxmlformats.org/wordprocessingml/2006/main" xmlns:w14="http://schemas.microsoft.com/office/word/2010/wordml" xmlns:w15="http://schemas.microsoft.com/office/word/2012/wordml" xmlns:w16cex="http://schemas.microsoft.com/office/word/2018/wordml/cex" xmlns:w16cid="http://schemas.microsoft.com/office/word/2016/wordml/cid" xmlns:w16="http://schemas.microsoft.com/office/word/2018/wordml" xmlns:w16sdtdh="http://schemas.microsoft.com/office/word/2020/wordml/sdtdatahash" xmlns:w16se="http://schemas.microsoft.com/office/word/2015/wordml/symex" xmlns:wpg="http://schemas.microsoft.com/office/word/2010/wordprocessingGroup" xmlns:wpi="http://schemas.microsoft.com/office/word/2010/wordprocessingInk" xmlns:wne="http://schemas.microsoft.com/office/word/2006/wordml" xmlns:wps="http://schemas.microsoft.com/office/word/2010/wordprocessingShape" mc:Ignorable="w14 w15 w16se w16cid w16 w16cex w16sdtdh wp14">
+<w:numbering xmlns:wpc="http://schemas.microsoft.com/office/word/2010/wordprocessingCanvas" xmlns:cx="http://schemas.microsoft.com/office/drawing/2014/chartex" xmlns:cx1="http://schemas.microsoft.com/office/drawing/2015/9/8/chartex" xmlns:cx2="http://schemas.microsoft.com/office/drawing/2015/10/21/chartex" xmlns:cx3="http://schemas.microsoft.com/office/drawing/2016/5/9/chartex" xmlns:cx4="http://schemas.microsoft.com/office/drawing/2016/5/10/chartex" xmlns:cx5="http://schemas.microsoft.com/office/drawing/2016/5/11/chartex" xmlns:cx6="http://schemas.microsoft.com/office/drawing/2016/5/12/chartex" xmlns:cx7="http://schemas.microsoft.com/office/drawing/2016/5/13/chartex" xmlns:cx8="http://schemas.microsoft.com/office/drawing/2016/5/14/chartex" xmlns:mc="http://schemas.openxmlformats.org/markup-compatibility/2006" xmlns:aink="http://schemas.microsoft.com/office/drawing/2016/ink" xmlns:am3d="http://schemas.microsoft.com/office/drawing/2017/model3d" xmlns:o="urn:schemas-microsoft-com:office:office" xmlns:oel="http://schemas.microsoft.com/office/2019/extlst" xmlns:r="http://schemas.openxmlformats.org/officeDocument/2006/relationships" xmlns:m="http://schemas.openxmlformats.org/officeDocument/2006/math" xmlns:v="urn:schemas-microsoft-com:vml" xmlns:wp14="http://schemas.microsoft.com/office/word/2010/wordprocessingDrawing" xmlns:wp="http://schemas.openxmlformats.org/drawingml/2006/wordprocessingDrawing" xmlns:w10="urn:schemas-microsoft-com:office:word" xmlns:w="http://schemas.openxmlformats.org/wordprocessingml/2006/main" xmlns:w14="http://schemas.microsoft.com/office/word/2010/wordml" xmlns:w15="http://schemas.microsoft.com/office/word/2012/wordml" xmlns:w16cex="http://schemas.microsoft.com/office/word/2018/wordml/cex" xmlns:w16cid="http://schemas.microsoft.com/office/word/2016/wordml/cid" xmlns:w16="http://schemas.microsoft.com/office/word/2018/wordml" xmlns:w16du="http://schemas.microsoft.com/office/word/2023/wordml/word16du" xmlns:w16sdtdh="http://schemas.microsoft.com/office/word/2020/wordml/sdtdatahash" xmlns:w16sdtfl="http://schemas.microsoft.com/office/word/2024/wordml/sdtformatlock" xmlns:w16se="http://schemas.microsoft.com/office/word/2015/wordml/symex" xmlns:wpg="http://schemas.microsoft.com/office/word/2010/wordprocessingGroup" xmlns:wpi="http://schemas.microsoft.com/office/word/2010/wordprocessingInk" xmlns:wne="http://schemas.microsoft.com/office/word/2006/wordml" xmlns:wps="http://schemas.microsoft.com/office/word/2010/wordprocessingShape" mc:Ignorable="w14 w15 w16se w16cid w16 w16cex w16sdtdh w16sdtfl w16du wp14">
   <w:abstractNum w:abstractNumId="0" w15:restartNumberingAfterBreak="0">
     <w:nsid w:val="01D21713"/>
     <w:multiLevelType w:val="hybridMultilevel"/>
@@ -2955,23 +2488,23 @@
       </w:rPr>
     </w:lvl>
   </w:abstractNum>
-  <w:num w:numId="1">
+  <w:num w:numId="1" w16cid:durableId="1095907146">
     <w:abstractNumId w:val="3"/>
   </w:num>
-  <w:num w:numId="2">
+  <w:num w:numId="2" w16cid:durableId="821316668">
     <w:abstractNumId w:val="2"/>
   </w:num>
-  <w:num w:numId="3">
+  <w:num w:numId="3" w16cid:durableId="932737984">
     <w:abstractNumId w:val="0"/>
   </w:num>
-  <w:num w:numId="4">
+  <w:num w:numId="4" w16cid:durableId="866333150">
     <w:abstractNumId w:val="1"/>
   </w:num>
 </w:numbering>
 </file>
 
 <file path=word/styles.xml><?xml version="1.0" encoding="utf-8"?>
-<w:styles xmlns:mc="http://schemas.openxmlformats.org/markup-compatibility/2006" xmlns:r="http://schemas.openxmlformats.org/officeDocument/2006/relationships" xmlns:w="http://schemas.openxmlformats.org/wordprocessingml/2006/main" xmlns:w14="http://schemas.microsoft.com/office/word/2010/wordml" xmlns:w15="http://schemas.microsoft.com/office/word/2012/wordml" xmlns:w16cex="http://schemas.microsoft.com/office/word/2018/wordml/cex" xmlns:w16cid="http://schemas.microsoft.com/office/word/2016/wordml/cid" xmlns:w16="http://schemas.microsoft.com/office/word/2018/wordml" xmlns:w16sdtdh="http://schemas.microsoft.com/office/word/2020/wordml/sdtdatahash" xmlns:w16se="http://schemas.microsoft.com/office/word/2015/wordml/symex" mc:Ignorable="w14 w15 w16se w16cid w16 w16cex w16sdtdh">
+<w:styles xmlns:mc="http://schemas.openxmlformats.org/markup-compatibility/2006" xmlns:r="http://schemas.openxmlformats.org/officeDocument/2006/relationships" xmlns:w="http://schemas.openxmlformats.org/wordprocessingml/2006/main" xmlns:w14="http://schemas.microsoft.com/office/word/2010/wordml" xmlns:w15="http://schemas.microsoft.com/office/word/2012/wordml" xmlns:w16cex="http://schemas.microsoft.com/office/word/2018/wordml/cex" xmlns:w16cid="http://schemas.microsoft.com/office/word/2016/wordml/cid" xmlns:w16="http://schemas.microsoft.com/office/word/2018/wordml" xmlns:w16du="http://schemas.microsoft.com/office/word/2023/wordml/word16du" xmlns:w16sdtdh="http://schemas.microsoft.com/office/word/2020/wordml/sdtdatahash" xmlns:w16sdtfl="http://schemas.microsoft.com/office/word/2024/wordml/sdtformatlock" xmlns:w16se="http://schemas.microsoft.com/office/word/2015/wordml/symex" mc:Ignorable="w14 w15 w16se w16cid w16 w16cex w16sdtdh w16sdtfl w16du">
   <w:docDefaults>
     <w:rPrDefault>
       <w:rPr>

</xml_diff>